<commit_message>
modified charts and report
</commit_message>
<xml_diff>
--- a/report.docx
+++ b/report.docx
@@ -1251,7 +1251,19 @@
         <w:rPr>
           <w:lang w:val="ru-RU"/>
         </w:rPr>
-        <w:t>Клиент имеет возможность по средствам администратора пользоваться системой.</w:t>
+        <w:t xml:space="preserve">Клиент имеет </w:t>
+      </w:r>
+      <w:r>
+        <w:rPr>
+          <w:lang w:val="ru-RU"/>
+        </w:rPr>
+        <w:t>возможность посредство</w:t>
+      </w:r>
+      <w:r>
+        <w:rPr>
+          <w:lang w:val="ru-RU"/>
+        </w:rPr>
+        <w:t>м администратора пользоваться системой.</w:t>
       </w:r>
     </w:p>
     <w:p>
@@ -1335,13 +1347,7 @@
         <w:rPr>
           <w:lang w:val="ru-RU"/>
         </w:rPr>
-        <w:t>Регистрация новых категорий фильмов</w:t>
-      </w:r>
-      <w:r>
-        <w:rPr>
-          <w:lang w:val="ru-RU"/>
-        </w:rPr>
-        <w:t xml:space="preserve"> </w:t>
+        <w:t xml:space="preserve">Регистрация новых категорий фильмов </w:t>
       </w:r>
       <w:r>
         <w:rPr>
@@ -1438,13 +1444,7 @@
         <w:rPr>
           <w:lang w:val="ru-RU"/>
         </w:rPr>
-        <w:t xml:space="preserve"> </w:t>
-      </w:r>
-      <w:r>
-        <w:rPr>
-          <w:lang w:val="ru-RU"/>
-        </w:rPr>
-        <w:t>в системе.</w:t>
+        <w:t xml:space="preserve"> в системе.</w:t>
       </w:r>
     </w:p>
     <w:p>
@@ -1895,153 +1895,6 @@
                 <w:lang w:val="ru-RU"/>
               </w:rPr>
             </w:pPr>
-            <w:r>
-              <w:rPr>
-                <w:sz w:val="24"/>
-                <w:szCs w:val="24"/>
-                <w:lang w:val="ru-RU"/>
-              </w:rPr>
-              <w:t>1</w:t>
-            </w:r>
-          </w:p>
-        </w:tc>
-        <w:tc>
-          <w:tcPr>
-            <w:tcW w:w="1984" w:type="dxa"/>
-            <w:tcBorders>
-              <w:top w:val="single" w:sz="4" w:space="0" w:color="auto"/>
-              <w:left w:val="single" w:sz="4" w:space="0" w:color="auto"/>
-              <w:bottom w:val="single" w:sz="4" w:space="0" w:color="auto"/>
-              <w:right w:val="single" w:sz="4" w:space="0" w:color="auto"/>
-            </w:tcBorders>
-          </w:tcPr>
-          <w:p>
-            <w:pPr>
-              <w:pStyle w:val="3"/>
-              <w:rPr>
-                <w:sz w:val="24"/>
-                <w:szCs w:val="24"/>
-                <w:lang w:val="ru-RU"/>
-              </w:rPr>
-            </w:pPr>
-            <w:bookmarkStart w:id="2" w:name="_Hlt531337149"/>
-            <w:bookmarkEnd w:id="2"/>
-            <w:r>
-              <w:rPr>
-                <w:sz w:val="24"/>
-                <w:szCs w:val="24"/>
-                <w:lang w:val="ru-RU"/>
-              </w:rPr>
-              <w:t>Клиент</w:t>
-            </w:r>
-          </w:p>
-        </w:tc>
-        <w:tc>
-          <w:tcPr>
-            <w:tcW w:w="6680" w:type="dxa"/>
-            <w:tcBorders>
-              <w:top w:val="single" w:sz="4" w:space="0" w:color="auto"/>
-              <w:left w:val="single" w:sz="4" w:space="0" w:color="auto"/>
-              <w:bottom w:val="single" w:sz="4" w:space="0" w:color="auto"/>
-              <w:right w:val="single" w:sz="4" w:space="0" w:color="auto"/>
-            </w:tcBorders>
-          </w:tcPr>
-          <w:p>
-            <w:pPr>
-              <w:pStyle w:val="3"/>
-              <w:rPr>
-                <w:sz w:val="24"/>
-                <w:szCs w:val="24"/>
-                <w:lang w:val="ru-RU"/>
-              </w:rPr>
-            </w:pPr>
-            <w:r>
-              <w:rPr>
-                <w:sz w:val="24"/>
-                <w:szCs w:val="24"/>
-                <w:lang w:val="ru-RU"/>
-              </w:rPr>
-              <w:t>(Н</w:t>
-            </w:r>
-            <w:r>
-              <w:rPr>
-                <w:sz w:val="24"/>
-                <w:szCs w:val="24"/>
-                <w:lang w:val="ru-RU"/>
-              </w:rPr>
-              <w:t>е</w:t>
-            </w:r>
-            <w:r>
-              <w:rPr>
-                <w:sz w:val="24"/>
-                <w:szCs w:val="24"/>
-                <w:lang w:val="ru-RU"/>
-              </w:rPr>
-              <w:t>)</w:t>
-            </w:r>
-            <w:r>
-              <w:rPr>
-                <w:sz w:val="24"/>
-                <w:szCs w:val="24"/>
-                <w:lang w:val="ru-RU"/>
-              </w:rPr>
-              <w:t>зарегистрированный</w:t>
-            </w:r>
-            <w:r>
-              <w:rPr>
-                <w:sz w:val="24"/>
-                <w:szCs w:val="24"/>
-                <w:lang w:val="ru-RU"/>
-              </w:rPr>
-              <w:t xml:space="preserve"> администратором </w:t>
-            </w:r>
-            <w:r>
-              <w:rPr>
-                <w:sz w:val="24"/>
-                <w:szCs w:val="24"/>
-                <w:lang w:val="ru-RU"/>
-              </w:rPr>
-              <w:t>клиент</w:t>
-            </w:r>
-            <w:r>
-              <w:rPr>
-                <w:sz w:val="24"/>
-                <w:szCs w:val="24"/>
-                <w:lang w:val="ru-RU"/>
-              </w:rPr>
-              <w:t>.</w:t>
-            </w:r>
-          </w:p>
-        </w:tc>
-      </w:tr>
-      <w:tr>
-        <w:tc>
-          <w:tcPr>
-            <w:tcW w:w="534" w:type="dxa"/>
-            <w:tcBorders>
-              <w:top w:val="single" w:sz="4" w:space="0" w:color="auto"/>
-              <w:left w:val="single" w:sz="4" w:space="0" w:color="auto"/>
-              <w:bottom w:val="single" w:sz="4" w:space="0" w:color="auto"/>
-              <w:right w:val="single" w:sz="4" w:space="0" w:color="auto"/>
-            </w:tcBorders>
-          </w:tcPr>
-          <w:p>
-            <w:pPr>
-              <w:pStyle w:val="3"/>
-              <w:rPr>
-                <w:sz w:val="24"/>
-                <w:szCs w:val="24"/>
-                <w:lang w:val="ru-RU"/>
-              </w:rPr>
-            </w:pPr>
-            <w:r>
-              <w:rPr>
-                <w:sz w:val="24"/>
-                <w:szCs w:val="24"/>
-                <w:lang w:val="ru-RU"/>
-              </w:rPr>
-              <w:t>2</w:t>
-            </w:r>
           </w:p>
         </w:tc>
         <w:tc>
@@ -2176,7 +2029,7 @@
       <w:pPr>
         <w:pStyle w:val="1"/>
       </w:pPr>
-      <w:bookmarkStart w:id="3" w:name="_Toc256724286"/>
+      <w:bookmarkStart w:id="2" w:name="_Toc256724286"/>
     </w:p>
     <w:p>
       <w:pPr>
@@ -2200,7 +2053,7 @@
       <w:r>
         <w:t>)</w:t>
       </w:r>
-      <w:bookmarkEnd w:id="3"/>
+      <w:bookmarkEnd w:id="2"/>
     </w:p>
     <w:tbl>
       <w:tblPr>
@@ -2628,6 +2481,7 @@
       <w:pPr>
         <w:rPr>
           <w:u w:val="single"/>
+          <w:lang w:val="ru-RU"/>
         </w:rPr>
       </w:pPr>
     </w:p>
@@ -2681,10 +2535,10 @@
           <w:lang w:val="ru-RU" w:eastAsia="ru-RU"/>
         </w:rPr>
         <w:drawing>
-          <wp:inline distT="0" distB="0" distL="0" distR="0">
-            <wp:extent cx="4533900" cy="4738384"/>
-            <wp:effectExtent l="0" t="0" r="0" b="5080"/>
-            <wp:docPr id="4" name="Рисунок 4" descr="D:\Study\BSU\3 course\5 semestr\TP\TP\charts\Screen-Shot-2017-10-25-at-10.32.png"/>
+          <wp:inline distT="0" distB="0" distL="0" distR="0" wp14:anchorId="1478BBE6" wp14:editId="2C8ED4BA">
+            <wp:extent cx="5940425" cy="4603750"/>
+            <wp:effectExtent l="0" t="0" r="3175" b="6350"/>
+            <wp:docPr id="1" name="Рисунок 1"/>
             <wp:cNvGraphicFramePr>
               <a:graphicFrameLocks xmlns:a="http://schemas.openxmlformats.org/drawingml/2006/main" noChangeAspect="1"/>
             </wp:cNvGraphicFramePr>
@@ -2692,36 +2546,23 @@
               <a:graphicData uri="http://schemas.openxmlformats.org/drawingml/2006/picture">
                 <pic:pic xmlns:pic="http://schemas.openxmlformats.org/drawingml/2006/picture">
                   <pic:nvPicPr>
-                    <pic:cNvPr id="0" name="Picture 4" descr="D:\Study\BSU\3 course\5 semestr\TP\TP\charts\Screen-Shot-2017-10-25-at-10.32.png"/>
-                    <pic:cNvPicPr>
-                      <a:picLocks noChangeAspect="1" noChangeArrowheads="1"/>
-                    </pic:cNvPicPr>
+                    <pic:cNvPr id="1" name=""/>
+                    <pic:cNvPicPr/>
                   </pic:nvPicPr>
                   <pic:blipFill>
-                    <a:blip r:embed="rId7">
-                      <a:extLst>
-                        <a:ext uri="{28A0092B-C50C-407E-A947-70E740481C1C}">
-                          <a14:useLocalDpi xmlns:a14="http://schemas.microsoft.com/office/drawing/2010/main" val="0"/>
-                        </a:ext>
-                      </a:extLst>
-                    </a:blip>
-                    <a:srcRect/>
+                    <a:blip r:embed="rId7"/>
                     <a:stretch>
                       <a:fillRect/>
                     </a:stretch>
                   </pic:blipFill>
-                  <pic:spPr bwMode="auto">
+                  <pic:spPr>
                     <a:xfrm>
                       <a:off x="0" y="0"/>
-                      <a:ext cx="4548815" cy="4753972"/>
+                      <a:ext cx="5940425" cy="4603750"/>
                     </a:xfrm>
                     <a:prstGeom prst="rect">
                       <a:avLst/>
                     </a:prstGeom>
-                    <a:noFill/>
-                    <a:ln>
-                      <a:noFill/>
-                    </a:ln>
                   </pic:spPr>
                 </pic:pic>
               </a:graphicData>
@@ -2733,6 +2574,20 @@
     <w:p>
       <w:pPr>
         <w:jc w:val="center"/>
+        <w:rPr>
+          <w:lang w:val="ru-RU"/>
+        </w:rPr>
+      </w:pPr>
+    </w:p>
+    <w:p>
+      <w:pPr>
+        <w:rPr>
+          <w:lang w:val="ru-RU"/>
+        </w:rPr>
+      </w:pPr>
+    </w:p>
+    <w:p>
+      <w:pPr>
         <w:rPr>
           <w:lang w:val="ru-RU"/>
         </w:rPr>
@@ -2840,7 +2695,19 @@
         <w:rPr>
           <w:lang w:val="ru-RU"/>
         </w:rPr>
-        <w:t>Диаграмма показана на рисунке 3.</w:t>
+        <w:t>Диаграмма</w:t>
+      </w:r>
+      <w:r>
+        <w:rPr>
+          <w:lang w:val="ru-RU"/>
+        </w:rPr>
+        <w:t xml:space="preserve"> возврата ленты</w:t>
+      </w:r>
+      <w:r>
+        <w:rPr>
+          <w:lang w:val="ru-RU"/>
+        </w:rPr>
+        <w:t xml:space="preserve"> показана на рисунке 3.</w:t>
       </w:r>
     </w:p>
     <w:p>
@@ -2857,9 +2724,9 @@
         </w:rPr>
         <w:drawing>
           <wp:inline distT="0" distB="0" distL="0" distR="0">
-            <wp:extent cx="4558211" cy="4229100"/>
-            <wp:effectExtent l="0" t="0" r="0" b="0"/>
-            <wp:docPr id="6" name="Рисунок 6" descr="D:\Study\BSU\3 course\5 semestr\TP\TP\charts\Screen-Shot-2017-10-25-at-11.56.png"/>
+            <wp:extent cx="5940425" cy="4109199"/>
+            <wp:effectExtent l="0" t="0" r="3175" b="5715"/>
+            <wp:docPr id="5" name="Рисунок 5" descr="D:\Study\BSU\3 course\5 semestr\TP\TP\charts\диаграмма_возврата_ленты.PNG"/>
             <wp:cNvGraphicFramePr>
               <a:graphicFrameLocks xmlns:a="http://schemas.openxmlformats.org/drawingml/2006/main" noChangeAspect="1"/>
             </wp:cNvGraphicFramePr>
@@ -2867,7 +2734,7 @@
               <a:graphicData uri="http://schemas.openxmlformats.org/drawingml/2006/picture">
                 <pic:pic xmlns:pic="http://schemas.openxmlformats.org/drawingml/2006/picture">
                   <pic:nvPicPr>
-                    <pic:cNvPr id="0" name="Picture 6" descr="D:\Study\BSU\3 course\5 semestr\TP\TP\charts\Screen-Shot-2017-10-25-at-11.56.png"/>
+                    <pic:cNvPr id="0" name="Picture 2" descr="D:\Study\BSU\3 course\5 semestr\TP\TP\charts\диаграмма_возврата_ленты.PNG"/>
                     <pic:cNvPicPr>
                       <a:picLocks noChangeAspect="1" noChangeArrowheads="1"/>
                     </pic:cNvPicPr>
@@ -2888,7 +2755,7 @@
                   <pic:spPr bwMode="auto">
                     <a:xfrm>
                       <a:off x="0" y="0"/>
-                      <a:ext cx="4572821" cy="4242655"/>
+                      <a:ext cx="5940425" cy="4109199"/>
                     </a:xfrm>
                     <a:prstGeom prst="rect">
                       <a:avLst/>
@@ -2907,6 +2774,14 @@
     </w:p>
     <w:p>
       <w:pPr>
+        <w:jc w:val="center"/>
+        <w:rPr>
+          <w:lang w:val="ru-RU"/>
+        </w:rPr>
+      </w:pPr>
+    </w:p>
+    <w:p>
+      <w:pPr>
         <w:rPr>
           <w:lang w:val="ru-RU"/>
         </w:rPr>
@@ -2916,13 +2791,19 @@
           <w:lang w:val="ru-RU"/>
         </w:rPr>
         <w:lastRenderedPageBreak/>
-        <w:t>Диаграмма показана на рисунке 4</w:t>
-      </w:r>
-      <w:r>
-        <w:rPr>
-          <w:lang w:val="ru-RU"/>
-        </w:rPr>
-        <w:t>.</w:t>
+        <w:t xml:space="preserve">Диаграмма </w:t>
+      </w:r>
+      <w:r>
+        <w:rPr>
+          <w:lang w:val="ru-RU"/>
+        </w:rPr>
+        <w:t xml:space="preserve">предоставления информации о ленте </w:t>
+      </w:r>
+      <w:r>
+        <w:rPr>
+          <w:lang w:val="ru-RU"/>
+        </w:rPr>
+        <w:t>показана на рисунке 4.</w:t>
       </w:r>
     </w:p>
     <w:p>
@@ -2938,9 +2819,9 @@
         </w:rPr>
         <w:drawing>
           <wp:inline distT="0" distB="0" distL="0" distR="0">
-            <wp:extent cx="5940425" cy="2210884"/>
-            <wp:effectExtent l="0" t="0" r="3175" b="0"/>
-            <wp:docPr id="7" name="Рисунок 7" descr="D:\Study\BSU\3 course\5 semestr\TP\TP\charts\Screen-Shot-2017-10-25-at-11.png"/>
+            <wp:extent cx="5940425" cy="1882938"/>
+            <wp:effectExtent l="0" t="0" r="3175" b="3175"/>
+            <wp:docPr id="4" name="Рисунок 4" descr="D:\Study\BSU\3 course\5 semestr\TP\TP\charts\диаграмма_предоставления_информации_о_ленте.PNG"/>
             <wp:cNvGraphicFramePr>
               <a:graphicFrameLocks xmlns:a="http://schemas.openxmlformats.org/drawingml/2006/main" noChangeAspect="1"/>
             </wp:cNvGraphicFramePr>
@@ -2948,7 +2829,7 @@
               <a:graphicData uri="http://schemas.openxmlformats.org/drawingml/2006/picture">
                 <pic:pic xmlns:pic="http://schemas.openxmlformats.org/drawingml/2006/picture">
                   <pic:nvPicPr>
-                    <pic:cNvPr id="0" name="Picture 7" descr="D:\Study\BSU\3 course\5 semestr\TP\TP\charts\Screen-Shot-2017-10-25-at-11.png"/>
+                    <pic:cNvPr id="0" name="Picture 1" descr="D:\Study\BSU\3 course\5 semestr\TP\TP\charts\диаграмма_предоставления_информации_о_ленте.PNG"/>
                     <pic:cNvPicPr>
                       <a:picLocks noChangeAspect="1" noChangeArrowheads="1"/>
                     </pic:cNvPicPr>
@@ -2969,7 +2850,7 @@
                   <pic:spPr bwMode="auto">
                     <a:xfrm>
                       <a:off x="0" y="0"/>
-                      <a:ext cx="5940425" cy="2210884"/>
+                      <a:ext cx="5940425" cy="1882938"/>
                     </a:xfrm>
                     <a:prstGeom prst="rect">
                       <a:avLst/>
@@ -3010,7 +2891,19 @@
         <w:rPr>
           <w:lang w:val="ru-RU"/>
         </w:rPr>
-        <w:t>Диаграмма показана на рисунке 4.</w:t>
+        <w:t>Диаграмма</w:t>
+      </w:r>
+      <w:r>
+        <w:rPr>
+          <w:lang w:val="ru-RU"/>
+        </w:rPr>
+        <w:t xml:space="preserve"> предоставления ленты</w:t>
+      </w:r>
+      <w:r>
+        <w:rPr>
+          <w:lang w:val="ru-RU"/>
+        </w:rPr>
+        <w:t xml:space="preserve"> показана на рисунке 4.</w:t>
       </w:r>
     </w:p>
     <w:p>
@@ -3026,9 +2919,9 @@
         </w:rPr>
         <w:drawing>
           <wp:inline distT="0" distB="0" distL="0" distR="0">
-            <wp:extent cx="5940425" cy="4495457"/>
-            <wp:effectExtent l="0" t="0" r="3175" b="635"/>
-            <wp:docPr id="8" name="Рисунок 8" descr="D:\Study\BSU\3 course\5 semestr\TP\TP\charts\Screen-Shot-2017-10-26-at-11.48.png"/>
+            <wp:extent cx="5940425" cy="3736974"/>
+            <wp:effectExtent l="0" t="0" r="3175" b="0"/>
+            <wp:docPr id="2" name="Рисунок 2" descr="D:\Study\BSU\3 course\5 semestr\TP\TP\charts\диаграмма_выдачи_ленты.PNG"/>
             <wp:cNvGraphicFramePr>
               <a:graphicFrameLocks xmlns:a="http://schemas.openxmlformats.org/drawingml/2006/main" noChangeAspect="1"/>
             </wp:cNvGraphicFramePr>
@@ -3036,7 +2929,7 @@
               <a:graphicData uri="http://schemas.openxmlformats.org/drawingml/2006/picture">
                 <pic:pic xmlns:pic="http://schemas.openxmlformats.org/drawingml/2006/picture">
                   <pic:nvPicPr>
-                    <pic:cNvPr id="0" name="Picture 8" descr="D:\Study\BSU\3 course\5 semestr\TP\TP\charts\Screen-Shot-2017-10-26-at-11.48.png"/>
+                    <pic:cNvPr id="0" name="Picture 1" descr="D:\Study\BSU\3 course\5 semestr\TP\TP\charts\диаграмма_выдачи_ленты.PNG"/>
                     <pic:cNvPicPr>
                       <a:picLocks noChangeAspect="1" noChangeArrowheads="1"/>
                     </pic:cNvPicPr>
@@ -3057,7 +2950,7 @@
                   <pic:spPr bwMode="auto">
                     <a:xfrm>
                       <a:off x="0" y="0"/>
-                      <a:ext cx="5940425" cy="4495457"/>
+                      <a:ext cx="5940425" cy="3736974"/>
                     </a:xfrm>
                     <a:prstGeom prst="rect">
                       <a:avLst/>
@@ -3129,6 +3022,50 @@
           <w:lang w:val="ru-RU"/>
         </w:rPr>
       </w:pPr>
+    </w:p>
+    <w:p>
+      <w:pPr>
+        <w:rPr>
+          <w:lang w:val="ru-RU"/>
+        </w:rPr>
+      </w:pPr>
+    </w:p>
+    <w:p>
+      <w:pPr>
+        <w:rPr>
+          <w:lang w:val="ru-RU"/>
+        </w:rPr>
+      </w:pPr>
+    </w:p>
+    <w:p>
+      <w:pPr>
+        <w:rPr>
+          <w:lang w:val="ru-RU"/>
+        </w:rPr>
+      </w:pPr>
+    </w:p>
+    <w:p>
+      <w:pPr>
+        <w:rPr>
+          <w:lang w:val="ru-RU"/>
+        </w:rPr>
+      </w:pPr>
+    </w:p>
+    <w:p>
+      <w:pPr>
+        <w:rPr>
+          <w:lang w:val="ru-RU"/>
+        </w:rPr>
+      </w:pPr>
+    </w:p>
+    <w:p>
+      <w:pPr>
+        <w:rPr>
+          <w:lang w:val="ru-RU"/>
+        </w:rPr>
+      </w:pPr>
+      <w:bookmarkStart w:id="3" w:name="_GoBack"/>
+      <w:bookmarkEnd w:id="3"/>
     </w:p>
     <w:p>
       <w:pPr>
@@ -3223,13 +3160,7 @@
         <w:rPr>
           <w:lang w:val="ru-RU"/>
         </w:rPr>
-        <w:t>Диаграмма показана на рисунке 5</w:t>
-      </w:r>
-      <w:r>
-        <w:rPr>
-          <w:lang w:val="ru-RU"/>
-        </w:rPr>
-        <w:t>.</w:t>
+        <w:t>Диаграмма показана на рисунке 5.</w:t>
       </w:r>
     </w:p>
     <w:p>
@@ -3562,8 +3493,6 @@
           </wp:inline>
         </w:drawing>
       </w:r>
-      <w:bookmarkStart w:id="4" w:name="_GoBack"/>
-      <w:bookmarkEnd w:id="4"/>
     </w:p>
     <w:sectPr>
       <w:pgSz w:w="11906" w:h="16838"/>

</xml_diff>

<commit_message>
modified chart and report and add missed charts
</commit_message>
<xml_diff>
--- a/report.docx
+++ b/report.docx
@@ -2808,6 +2808,7 @@
     </w:p>
     <w:p>
       <w:pPr>
+        <w:jc w:val="center"/>
         <w:rPr>
           <w:lang w:val="ru-RU"/>
         </w:rPr>
@@ -2819,8 +2820,8 @@
         </w:rPr>
         <w:drawing>
           <wp:inline distT="0" distB="0" distL="0" distR="0">
-            <wp:extent cx="5940425" cy="1882938"/>
-            <wp:effectExtent l="0" t="0" r="3175" b="3175"/>
+            <wp:extent cx="5804453" cy="1839839"/>
+            <wp:effectExtent l="0" t="0" r="6350" b="8255"/>
             <wp:docPr id="4" name="Рисунок 4" descr="D:\Study\BSU\3 course\5 semestr\TP\TP\charts\диаграмма_предоставления_информации_о_ленте.PNG"/>
             <wp:cNvGraphicFramePr>
               <a:graphicFrameLocks xmlns:a="http://schemas.openxmlformats.org/drawingml/2006/main" noChangeAspect="1"/>
@@ -2850,7 +2851,7 @@
                   <pic:spPr bwMode="auto">
                     <a:xfrm>
                       <a:off x="0" y="0"/>
-                      <a:ext cx="5940425" cy="1882938"/>
+                      <a:ext cx="5818380" cy="1844254"/>
                     </a:xfrm>
                     <a:prstGeom prst="rect">
                       <a:avLst/>
@@ -2880,13 +2881,6 @@
           <w:lang w:val="ru-RU"/>
         </w:rPr>
       </w:pPr>
-    </w:p>
-    <w:p>
-      <w:pPr>
-        <w:rPr>
-          <w:lang w:val="ru-RU"/>
-        </w:rPr>
-      </w:pPr>
       <w:r>
         <w:rPr>
           <w:lang w:val="ru-RU"/>
@@ -2908,6 +2902,15 @@
     </w:p>
     <w:p>
       <w:pPr>
+        <w:jc w:val="center"/>
+        <w:rPr>
+          <w:lang w:val="ru-RU"/>
+        </w:rPr>
+      </w:pPr>
+    </w:p>
+    <w:p>
+      <w:pPr>
+        <w:jc w:val="center"/>
         <w:rPr>
           <w:lang w:val="ru-RU"/>
         </w:rPr>
@@ -2919,8 +2922,8 @@
         </w:rPr>
         <w:drawing>
           <wp:inline distT="0" distB="0" distL="0" distR="0">
-            <wp:extent cx="5940425" cy="3736974"/>
-            <wp:effectExtent l="0" t="0" r="3175" b="0"/>
+            <wp:extent cx="5192202" cy="3266286"/>
+            <wp:effectExtent l="0" t="0" r="8890" b="0"/>
             <wp:docPr id="2" name="Рисунок 2" descr="D:\Study\BSU\3 course\5 semestr\TP\TP\charts\диаграмма_выдачи_ленты.PNG"/>
             <wp:cNvGraphicFramePr>
               <a:graphicFrameLocks xmlns:a="http://schemas.openxmlformats.org/drawingml/2006/main" noChangeAspect="1"/>
@@ -2950,7 +2953,7 @@
                   <pic:spPr bwMode="auto">
                     <a:xfrm>
                       <a:off x="0" y="0"/>
-                      <a:ext cx="5940425" cy="3736974"/>
+                      <a:ext cx="5233578" cy="3292315"/>
                     </a:xfrm>
                     <a:prstGeom prst="rect">
                       <a:avLst/>
@@ -2973,113 +2976,97 @@
           <w:lang w:val="ru-RU"/>
         </w:rPr>
       </w:pPr>
-    </w:p>
-    <w:p>
-      <w:pPr>
-        <w:rPr>
-          <w:lang w:val="ru-RU"/>
-        </w:rPr>
-      </w:pPr>
-    </w:p>
-    <w:p>
-      <w:pPr>
-        <w:rPr>
-          <w:lang w:val="ru-RU"/>
-        </w:rPr>
-      </w:pPr>
-    </w:p>
-    <w:p>
-      <w:pPr>
-        <w:rPr>
-          <w:lang w:val="ru-RU"/>
-        </w:rPr>
-      </w:pPr>
-    </w:p>
-    <w:p>
-      <w:pPr>
-        <w:rPr>
-          <w:lang w:val="ru-RU"/>
-        </w:rPr>
-      </w:pPr>
-    </w:p>
-    <w:p>
-      <w:pPr>
-        <w:rPr>
-          <w:lang w:val="ru-RU"/>
-        </w:rPr>
-      </w:pPr>
-    </w:p>
-    <w:p>
-      <w:pPr>
-        <w:rPr>
-          <w:lang w:val="ru-RU"/>
-        </w:rPr>
-      </w:pPr>
-    </w:p>
-    <w:p>
-      <w:pPr>
-        <w:rPr>
-          <w:lang w:val="ru-RU"/>
-        </w:rPr>
-      </w:pPr>
-    </w:p>
-    <w:p>
-      <w:pPr>
-        <w:rPr>
-          <w:lang w:val="ru-RU"/>
-        </w:rPr>
-      </w:pPr>
-    </w:p>
-    <w:p>
-      <w:pPr>
-        <w:rPr>
-          <w:lang w:val="ru-RU"/>
-        </w:rPr>
-      </w:pPr>
-    </w:p>
-    <w:p>
-      <w:pPr>
-        <w:rPr>
-          <w:lang w:val="ru-RU"/>
-        </w:rPr>
-      </w:pPr>
-    </w:p>
-    <w:p>
-      <w:pPr>
-        <w:rPr>
-          <w:lang w:val="ru-RU"/>
-        </w:rPr>
-      </w:pPr>
-    </w:p>
-    <w:p>
-      <w:pPr>
-        <w:rPr>
-          <w:lang w:val="ru-RU"/>
-        </w:rPr>
-      </w:pPr>
-    </w:p>
-    <w:p>
-      <w:pPr>
-        <w:rPr>
-          <w:lang w:val="ru-RU"/>
-        </w:rPr>
-      </w:pPr>
-      <w:bookmarkStart w:id="3" w:name="_GoBack"/>
-      <w:bookmarkEnd w:id="3"/>
-    </w:p>
-    <w:p>
-      <w:pPr>
-        <w:rPr>
-          <w:lang w:val="ru-RU"/>
-        </w:rPr>
-      </w:pPr>
-    </w:p>
-    <w:p>
-      <w:pPr>
-        <w:rPr>
-          <w:lang w:val="ru-RU"/>
-        </w:rPr>
-      </w:pPr>
+      <w:r>
+        <w:rPr>
+          <w:lang w:val="ru-RU"/>
+        </w:rPr>
+        <w:t xml:space="preserve">Диаграмма </w:t>
+      </w:r>
+      <w:r>
+        <w:rPr>
+          <w:lang w:val="ru-RU"/>
+        </w:rPr>
+        <w:t xml:space="preserve">создания новой категории </w:t>
+      </w:r>
+      <w:r>
+        <w:rPr>
+          <w:lang w:val="ru-RU"/>
+        </w:rPr>
+        <w:t xml:space="preserve">показана на рисунке </w:t>
+      </w:r>
+      <w:r>
+        <w:rPr>
+          <w:lang w:val="ru-RU"/>
+        </w:rPr>
+        <w:t>5</w:t>
+      </w:r>
+      <w:r>
+        <w:rPr>
+          <w:lang w:val="ru-RU"/>
+        </w:rPr>
+        <w:t>.</w:t>
+      </w:r>
+    </w:p>
+    <w:p>
+      <w:pPr>
+        <w:rPr>
+          <w:lang w:val="ru-RU"/>
+        </w:rPr>
+      </w:pPr>
+      <w:r>
+        <w:rPr>
+          <w:noProof/>
+          <w:lang w:val="ru-RU" w:eastAsia="ru-RU"/>
+        </w:rPr>
+        <w:drawing>
+          <wp:inline distT="0" distB="0" distL="0" distR="0">
+            <wp:extent cx="2637484" cy="3172570"/>
+            <wp:effectExtent l="0" t="0" r="0" b="8890"/>
+            <wp:docPr id="7" name="Рисунок 7" descr="D:\Study\BSU\3 course\5 semestr\TP\TP\charts\создание_новой_категории.PNG"/>
+            <wp:cNvGraphicFramePr>
+              <a:graphicFrameLocks xmlns:a="http://schemas.openxmlformats.org/drawingml/2006/main" noChangeAspect="1"/>
+            </wp:cNvGraphicFramePr>
+            <a:graphic xmlns:a="http://schemas.openxmlformats.org/drawingml/2006/main">
+              <a:graphicData uri="http://schemas.openxmlformats.org/drawingml/2006/picture">
+                <pic:pic xmlns:pic="http://schemas.openxmlformats.org/drawingml/2006/picture">
+                  <pic:nvPicPr>
+                    <pic:cNvPr id="0" name="Picture 3" descr="D:\Study\BSU\3 course\5 semestr\TP\TP\charts\создание_новой_категории.PNG"/>
+                    <pic:cNvPicPr>
+                      <a:picLocks noChangeAspect="1" noChangeArrowheads="1"/>
+                    </pic:cNvPicPr>
+                  </pic:nvPicPr>
+                  <pic:blipFill>
+                    <a:blip r:embed="rId12">
+                      <a:extLst>
+                        <a:ext uri="{28A0092B-C50C-407E-A947-70E740481C1C}">
+                          <a14:useLocalDpi xmlns:a14="http://schemas.microsoft.com/office/drawing/2010/main" val="0"/>
+                        </a:ext>
+                      </a:extLst>
+                    </a:blip>
+                    <a:srcRect/>
+                    <a:stretch>
+                      <a:fillRect/>
+                    </a:stretch>
+                  </pic:blipFill>
+                  <pic:spPr bwMode="auto">
+                    <a:xfrm>
+                      <a:off x="0" y="0"/>
+                      <a:ext cx="2665345" cy="3206083"/>
+                    </a:xfrm>
+                    <a:prstGeom prst="rect">
+                      <a:avLst/>
+                    </a:prstGeom>
+                    <a:noFill/>
+                    <a:ln>
+                      <a:noFill/>
+                    </a:ln>
+                  </pic:spPr>
+                </pic:pic>
+              </a:graphicData>
+            </a:graphic>
+          </wp:inline>
+        </w:drawing>
+      </w:r>
     </w:p>
     <w:p>
       <w:pPr>
@@ -3119,7 +3106,7 @@
                     </pic:cNvPicPr>
                   </pic:nvPicPr>
                   <pic:blipFill>
-                    <a:blip r:embed="rId12">
+                    <a:blip r:embed="rId13">
                       <a:extLst>
                         <a:ext uri="{28A0092B-C50C-407E-A947-70E740481C1C}">
                           <a14:useLocalDpi xmlns:a14="http://schemas.microsoft.com/office/drawing/2010/main" val="0"/>
@@ -3160,195 +3147,213 @@
         <w:rPr>
           <w:lang w:val="ru-RU"/>
         </w:rPr>
-        <w:t>Диаграмма показана на рисунке 5.</w:t>
-      </w:r>
-    </w:p>
-    <w:p>
-      <w:pPr>
-        <w:rPr>
-          <w:lang w:val="ru-RU"/>
-        </w:rPr>
-      </w:pPr>
-    </w:p>
-    <w:p>
-      <w:pPr>
-        <w:rPr>
-          <w:lang w:val="ru-RU"/>
-        </w:rPr>
-      </w:pPr>
-    </w:p>
-    <w:p>
-      <w:pPr>
-        <w:rPr>
-          <w:lang w:val="ru-RU"/>
-        </w:rPr>
-      </w:pPr>
-    </w:p>
-    <w:p>
-      <w:pPr>
-        <w:rPr>
-          <w:lang w:val="ru-RU"/>
-        </w:rPr>
-      </w:pPr>
-    </w:p>
-    <w:p>
-      <w:pPr>
-        <w:rPr>
-          <w:lang w:val="ru-RU"/>
-        </w:rPr>
-      </w:pPr>
-    </w:p>
-    <w:p>
-      <w:pPr>
-        <w:rPr>
-          <w:lang w:val="ru-RU"/>
-        </w:rPr>
-      </w:pPr>
-    </w:p>
-    <w:p>
-      <w:pPr>
-        <w:rPr>
-          <w:lang w:val="ru-RU"/>
-        </w:rPr>
-      </w:pPr>
-    </w:p>
-    <w:p>
-      <w:pPr>
-        <w:rPr>
-          <w:lang w:val="ru-RU"/>
-        </w:rPr>
-      </w:pPr>
-    </w:p>
-    <w:p>
-      <w:pPr>
-        <w:rPr>
-          <w:lang w:val="ru-RU"/>
-        </w:rPr>
-      </w:pPr>
-    </w:p>
-    <w:p>
-      <w:pPr>
-        <w:rPr>
-          <w:lang w:val="ru-RU"/>
-        </w:rPr>
-      </w:pPr>
-    </w:p>
-    <w:p>
-      <w:pPr>
-        <w:rPr>
-          <w:lang w:val="ru-RU"/>
-        </w:rPr>
-      </w:pPr>
-    </w:p>
-    <w:p>
-      <w:pPr>
-        <w:rPr>
-          <w:lang w:val="ru-RU"/>
-        </w:rPr>
-      </w:pPr>
-    </w:p>
-    <w:p>
-      <w:pPr>
-        <w:rPr>
-          <w:lang w:val="ru-RU"/>
-        </w:rPr>
-      </w:pPr>
-    </w:p>
-    <w:p>
-      <w:pPr>
-        <w:rPr>
-          <w:lang w:val="ru-RU"/>
-        </w:rPr>
-      </w:pPr>
-    </w:p>
-    <w:p>
-      <w:pPr>
-        <w:rPr>
-          <w:lang w:val="ru-RU"/>
-        </w:rPr>
-      </w:pPr>
-    </w:p>
-    <w:p>
-      <w:pPr>
-        <w:rPr>
-          <w:lang w:val="ru-RU"/>
-        </w:rPr>
-      </w:pPr>
-    </w:p>
-    <w:p>
-      <w:pPr>
-        <w:rPr>
-          <w:lang w:val="ru-RU"/>
-        </w:rPr>
-      </w:pPr>
-    </w:p>
-    <w:p>
-      <w:pPr>
-        <w:rPr>
-          <w:lang w:val="ru-RU"/>
-        </w:rPr>
-      </w:pPr>
-    </w:p>
-    <w:p>
-      <w:pPr>
-        <w:rPr>
-          <w:lang w:val="ru-RU"/>
-        </w:rPr>
-      </w:pPr>
-    </w:p>
-    <w:p>
-      <w:pPr>
-        <w:rPr>
-          <w:lang w:val="ru-RU"/>
-        </w:rPr>
-      </w:pPr>
-    </w:p>
-    <w:p>
-      <w:pPr>
-        <w:rPr>
-          <w:lang w:val="ru-RU"/>
-        </w:rPr>
-      </w:pPr>
-    </w:p>
-    <w:p>
-      <w:pPr>
-        <w:rPr>
-          <w:lang w:val="ru-RU"/>
-        </w:rPr>
-      </w:pPr>
-    </w:p>
-    <w:p>
-      <w:pPr>
-        <w:rPr>
-          <w:lang w:val="ru-RU"/>
-        </w:rPr>
-      </w:pPr>
-    </w:p>
-    <w:p>
-      <w:pPr>
-        <w:rPr>
-          <w:lang w:val="ru-RU"/>
-        </w:rPr>
-      </w:pPr>
-    </w:p>
-    <w:p>
-      <w:pPr>
-        <w:rPr>
-          <w:lang w:val="ru-RU"/>
-        </w:rPr>
-      </w:pPr>
-    </w:p>
-    <w:p>
-      <w:pPr>
-        <w:rPr>
-          <w:lang w:val="ru-RU"/>
-        </w:rPr>
-      </w:pPr>
-      <w:r>
-        <w:rPr>
-          <w:lang w:val="ru-RU"/>
-        </w:rPr>
-        <w:t>Диаграмма показана на рисунке 6</w:t>
+        <w:t>Диаграмма</w:t>
+      </w:r>
+      <w:r>
+        <w:rPr>
+          <w:lang w:val="ru-RU"/>
+        </w:rPr>
+        <w:t xml:space="preserve"> </w:t>
+      </w:r>
+      <w:r>
+        <w:rPr>
+          <w:lang w:val="ru-RU"/>
+        </w:rPr>
+        <w:t>классов показана на рисунке 6</w:t>
+      </w:r>
+      <w:r>
+        <w:rPr>
+          <w:lang w:val="ru-RU"/>
+        </w:rPr>
+        <w:t>.</w:t>
+      </w:r>
+    </w:p>
+    <w:p>
+      <w:pPr>
+        <w:rPr>
+          <w:lang w:val="ru-RU"/>
+        </w:rPr>
+      </w:pPr>
+    </w:p>
+    <w:p>
+      <w:pPr>
+        <w:rPr>
+          <w:lang w:val="ru-RU"/>
+        </w:rPr>
+      </w:pPr>
+    </w:p>
+    <w:p>
+      <w:pPr>
+        <w:rPr>
+          <w:lang w:val="ru-RU"/>
+        </w:rPr>
+      </w:pPr>
+    </w:p>
+    <w:p>
+      <w:pPr>
+        <w:rPr>
+          <w:lang w:val="ru-RU"/>
+        </w:rPr>
+      </w:pPr>
+    </w:p>
+    <w:p>
+      <w:pPr>
+        <w:rPr>
+          <w:lang w:val="ru-RU"/>
+        </w:rPr>
+      </w:pPr>
+    </w:p>
+    <w:p>
+      <w:pPr>
+        <w:rPr>
+          <w:lang w:val="ru-RU"/>
+        </w:rPr>
+      </w:pPr>
+    </w:p>
+    <w:p>
+      <w:pPr>
+        <w:rPr>
+          <w:lang w:val="ru-RU"/>
+        </w:rPr>
+      </w:pPr>
+    </w:p>
+    <w:p>
+      <w:pPr>
+        <w:rPr>
+          <w:lang w:val="ru-RU"/>
+        </w:rPr>
+      </w:pPr>
+    </w:p>
+    <w:p>
+      <w:pPr>
+        <w:rPr>
+          <w:lang w:val="ru-RU"/>
+        </w:rPr>
+      </w:pPr>
+    </w:p>
+    <w:p>
+      <w:pPr>
+        <w:rPr>
+          <w:lang w:val="ru-RU"/>
+        </w:rPr>
+      </w:pPr>
+    </w:p>
+    <w:p>
+      <w:pPr>
+        <w:rPr>
+          <w:lang w:val="ru-RU"/>
+        </w:rPr>
+      </w:pPr>
+    </w:p>
+    <w:p>
+      <w:pPr>
+        <w:rPr>
+          <w:lang w:val="ru-RU"/>
+        </w:rPr>
+      </w:pPr>
+    </w:p>
+    <w:p>
+      <w:pPr>
+        <w:rPr>
+          <w:lang w:val="ru-RU"/>
+        </w:rPr>
+      </w:pPr>
+    </w:p>
+    <w:p>
+      <w:pPr>
+        <w:rPr>
+          <w:lang w:val="ru-RU"/>
+        </w:rPr>
+      </w:pPr>
+    </w:p>
+    <w:p>
+      <w:pPr>
+        <w:rPr>
+          <w:lang w:val="ru-RU"/>
+        </w:rPr>
+      </w:pPr>
+    </w:p>
+    <w:p>
+      <w:pPr>
+        <w:rPr>
+          <w:lang w:val="ru-RU"/>
+        </w:rPr>
+      </w:pPr>
+    </w:p>
+    <w:p>
+      <w:pPr>
+        <w:rPr>
+          <w:lang w:val="ru-RU"/>
+        </w:rPr>
+      </w:pPr>
+    </w:p>
+    <w:p>
+      <w:pPr>
+        <w:rPr>
+          <w:lang w:val="ru-RU"/>
+        </w:rPr>
+      </w:pPr>
+    </w:p>
+    <w:p>
+      <w:pPr>
+        <w:rPr>
+          <w:lang w:val="ru-RU"/>
+        </w:rPr>
+      </w:pPr>
+    </w:p>
+    <w:p>
+      <w:pPr>
+        <w:rPr>
+          <w:lang w:val="ru-RU"/>
+        </w:rPr>
+      </w:pPr>
+    </w:p>
+    <w:p>
+      <w:pPr>
+        <w:rPr>
+          <w:lang w:val="ru-RU"/>
+        </w:rPr>
+      </w:pPr>
+    </w:p>
+    <w:p>
+      <w:pPr>
+        <w:rPr>
+          <w:lang w:val="ru-RU"/>
+        </w:rPr>
+      </w:pPr>
+    </w:p>
+    <w:p>
+      <w:pPr>
+        <w:rPr>
+          <w:lang w:val="ru-RU"/>
+        </w:rPr>
+      </w:pPr>
+    </w:p>
+    <w:p>
+      <w:pPr>
+        <w:rPr>
+          <w:lang w:val="ru-RU"/>
+        </w:rPr>
+      </w:pPr>
+    </w:p>
+    <w:p>
+      <w:pPr>
+        <w:rPr>
+          <w:lang w:val="ru-RU"/>
+        </w:rPr>
+      </w:pPr>
+    </w:p>
+    <w:p>
+      <w:pPr>
+        <w:rPr>
+          <w:lang w:val="ru-RU"/>
+        </w:rPr>
+      </w:pPr>
+      <w:r>
+        <w:rPr>
+          <w:lang w:val="ru-RU"/>
+        </w:rPr>
+        <w:t>Диаграмма показана на рисунке 7</w:t>
       </w:r>
       <w:r>
         <w:rPr>
@@ -3387,7 +3392,7 @@
                     </pic:cNvPicPr>
                   </pic:nvPicPr>
                   <pic:blipFill>
-                    <a:blip r:embed="rId13">
+                    <a:blip r:embed="rId14">
                       <a:extLst>
                         <a:ext uri="{28A0092B-C50C-407E-A947-70E740481C1C}">
                           <a14:useLocalDpi xmlns:a14="http://schemas.microsoft.com/office/drawing/2010/main" val="0"/>
@@ -3462,7 +3467,7 @@
                     </pic:cNvPicPr>
                   </pic:nvPicPr>
                   <pic:blipFill>
-                    <a:blip r:embed="rId14">
+                    <a:blip r:embed="rId15">
                       <a:extLst>
                         <a:ext uri="{28A0092B-C50C-407E-A947-70E740481C1C}">
                           <a14:useLocalDpi xmlns:a14="http://schemas.microsoft.com/office/drawing/2010/main" val="0"/>
@@ -3493,6 +3498,8 @@
           </wp:inline>
         </w:drawing>
       </w:r>
+      <w:bookmarkStart w:id="3" w:name="_GoBack"/>
+      <w:bookmarkEnd w:id="3"/>
     </w:p>
     <w:sectPr>
       <w:pgSz w:w="11906" w:h="16838"/>

</xml_diff>

<commit_message>
modified report, charts, added chart
</commit_message>
<xml_diff>
--- a/report.docx
+++ b/report.docx
@@ -2723,10 +2723,10 @@
           <w:lang w:val="ru-RU" w:eastAsia="ru-RU"/>
         </w:rPr>
         <w:drawing>
-          <wp:inline distT="0" distB="0" distL="0" distR="0">
-            <wp:extent cx="5940425" cy="4109199"/>
-            <wp:effectExtent l="0" t="0" r="3175" b="5715"/>
-            <wp:docPr id="5" name="Рисунок 5" descr="D:\Study\BSU\3 course\5 semestr\TP\TP\charts\диаграмма_возврата_ленты.PNG"/>
+          <wp:inline distT="0" distB="0" distL="0" distR="0" wp14:anchorId="51F29339" wp14:editId="57278C6E">
+            <wp:extent cx="5940425" cy="4203700"/>
+            <wp:effectExtent l="0" t="0" r="3175" b="6350"/>
+            <wp:docPr id="6" name="Рисунок 6"/>
             <wp:cNvGraphicFramePr>
               <a:graphicFrameLocks xmlns:a="http://schemas.openxmlformats.org/drawingml/2006/main" noChangeAspect="1"/>
             </wp:cNvGraphicFramePr>
@@ -2734,36 +2734,23 @@
               <a:graphicData uri="http://schemas.openxmlformats.org/drawingml/2006/picture">
                 <pic:pic xmlns:pic="http://schemas.openxmlformats.org/drawingml/2006/picture">
                   <pic:nvPicPr>
-                    <pic:cNvPr id="0" name="Picture 2" descr="D:\Study\BSU\3 course\5 semestr\TP\TP\charts\диаграмма_возврата_ленты.PNG"/>
-                    <pic:cNvPicPr>
-                      <a:picLocks noChangeAspect="1" noChangeArrowheads="1"/>
-                    </pic:cNvPicPr>
+                    <pic:cNvPr id="1" name=""/>
+                    <pic:cNvPicPr/>
                   </pic:nvPicPr>
                   <pic:blipFill>
-                    <a:blip r:embed="rId9">
-                      <a:extLst>
-                        <a:ext uri="{28A0092B-C50C-407E-A947-70E740481C1C}">
-                          <a14:useLocalDpi xmlns:a14="http://schemas.microsoft.com/office/drawing/2010/main" val="0"/>
-                        </a:ext>
-                      </a:extLst>
-                    </a:blip>
-                    <a:srcRect/>
+                    <a:blip r:embed="rId9"/>
                     <a:stretch>
                       <a:fillRect/>
                     </a:stretch>
                   </pic:blipFill>
-                  <pic:spPr bwMode="auto">
+                  <pic:spPr>
                     <a:xfrm>
                       <a:off x="0" y="0"/>
-                      <a:ext cx="5940425" cy="4109199"/>
+                      <a:ext cx="5940425" cy="4203700"/>
                     </a:xfrm>
                     <a:prstGeom prst="rect">
                       <a:avLst/>
                     </a:prstGeom>
-                    <a:noFill/>
-                    <a:ln>
-                      <a:noFill/>
-                    </a:ln>
                   </pic:spPr>
                 </pic:pic>
               </a:graphicData>
@@ -2771,14 +2758,6 @@
           </wp:inline>
         </w:drawing>
       </w:r>
-    </w:p>
-    <w:p>
-      <w:pPr>
-        <w:jc w:val="center"/>
-        <w:rPr>
-          <w:lang w:val="ru-RU"/>
-        </w:rPr>
-      </w:pPr>
     </w:p>
     <w:p>
       <w:pPr>
@@ -2980,25 +2959,43 @@
         <w:rPr>
           <w:lang w:val="ru-RU"/>
         </w:rPr>
-        <w:t xml:space="preserve">Диаграмма </w:t>
-      </w:r>
-      <w:r>
-        <w:rPr>
-          <w:lang w:val="ru-RU"/>
-        </w:rPr>
-        <w:t xml:space="preserve">создания новой категории </w:t>
-      </w:r>
-      <w:r>
-        <w:rPr>
-          <w:lang w:val="ru-RU"/>
-        </w:rPr>
-        <w:t xml:space="preserve">показана на рисунке </w:t>
-      </w:r>
-      <w:r>
-        <w:rPr>
-          <w:lang w:val="ru-RU"/>
-        </w:rPr>
-        <w:t>5</w:t>
+        <w:t>Диаграммы добавления</w:t>
+      </w:r>
+      <w:r>
+        <w:rPr>
+          <w:lang w:val="ru-RU"/>
+        </w:rPr>
+        <w:t xml:space="preserve"> новой</w:t>
+      </w:r>
+      <w:r>
+        <w:rPr>
+          <w:lang w:val="ru-RU"/>
+        </w:rPr>
+        <w:t>/го</w:t>
+      </w:r>
+      <w:r>
+        <w:rPr>
+          <w:lang w:val="ru-RU"/>
+        </w:rPr>
+        <w:t xml:space="preserve"> категории</w:t>
+      </w:r>
+      <w:r>
+        <w:rPr>
+          <w:lang w:val="ru-RU"/>
+        </w:rPr>
+        <w:t>/фильма показаны</w:t>
+      </w:r>
+      <w:r>
+        <w:rPr>
+          <w:lang w:val="ru-RU"/>
+        </w:rPr>
+        <w:t xml:space="preserve"> на рисунке 5</w:t>
+      </w:r>
+      <w:r>
+        <w:rPr>
+          <w:lang w:val="ru-RU"/>
+        </w:rPr>
+        <w:t>/6</w:t>
       </w:r>
       <w:r>
         <w:rPr>
@@ -3009,6 +3006,7 @@
     </w:p>
     <w:p>
       <w:pPr>
+        <w:ind w:left="-576"/>
         <w:rPr>
           <w:lang w:val="ru-RU"/>
         </w:rPr>
@@ -3067,6 +3065,68 @@
           </wp:inline>
         </w:drawing>
       </w:r>
+      <w:r>
+        <w:rPr>
+          <w:noProof/>
+          <w:lang w:val="ru-RU" w:eastAsia="ru-RU"/>
+        </w:rPr>
+        <w:t xml:space="preserve">                    </w:t>
+      </w:r>
+      <w:r>
+        <w:rPr>
+          <w:noProof/>
+          <w:lang w:val="ru-RU" w:eastAsia="ru-RU"/>
+        </w:rPr>
+        <w:t xml:space="preserve">      </w:t>
+      </w:r>
+      <w:r>
+        <w:rPr>
+          <w:noProof/>
+          <w:lang w:val="ru-RU" w:eastAsia="ru-RU"/>
+        </w:rPr>
+        <w:t xml:space="preserve">   </w:t>
+      </w:r>
+      <w:r>
+        <w:rPr>
+          <w:noProof/>
+          <w:lang w:val="ru-RU" w:eastAsia="ru-RU"/>
+        </w:rPr>
+        <w:drawing>
+          <wp:inline distT="0" distB="0" distL="0" distR="0" wp14:anchorId="75C00866" wp14:editId="4ADF7680">
+            <wp:extent cx="2463081" cy="3188473"/>
+            <wp:effectExtent l="0" t="0" r="0" b="0"/>
+            <wp:docPr id="8" name="Рисунок 8"/>
+            <wp:cNvGraphicFramePr>
+              <a:graphicFrameLocks xmlns:a="http://schemas.openxmlformats.org/drawingml/2006/main" noChangeAspect="1"/>
+            </wp:cNvGraphicFramePr>
+            <a:graphic xmlns:a="http://schemas.openxmlformats.org/drawingml/2006/main">
+              <a:graphicData uri="http://schemas.openxmlformats.org/drawingml/2006/picture">
+                <pic:pic xmlns:pic="http://schemas.openxmlformats.org/drawingml/2006/picture">
+                  <pic:nvPicPr>
+                    <pic:cNvPr id="1" name=""/>
+                    <pic:cNvPicPr/>
+                  </pic:nvPicPr>
+                  <pic:blipFill>
+                    <a:blip r:embed="rId13"/>
+                    <a:stretch>
+                      <a:fillRect/>
+                    </a:stretch>
+                  </pic:blipFill>
+                  <pic:spPr>
+                    <a:xfrm>
+                      <a:off x="0" y="0"/>
+                      <a:ext cx="2482534" cy="3213655"/>
+                    </a:xfrm>
+                    <a:prstGeom prst="rect">
+                      <a:avLst/>
+                    </a:prstGeom>
+                  </pic:spPr>
+                </pic:pic>
+              </a:graphicData>
+            </a:graphic>
+          </wp:inline>
+        </w:drawing>
+      </w:r>
     </w:p>
     <w:p>
       <w:pPr>
@@ -3106,7 +3166,7 @@
                     </pic:cNvPicPr>
                   </pic:nvPicPr>
                   <pic:blipFill>
-                    <a:blip r:embed="rId13">
+                    <a:blip r:embed="rId14">
                       <a:extLst>
                         <a:ext uri="{28A0092B-C50C-407E-A947-70E740481C1C}">
                           <a14:useLocalDpi xmlns:a14="http://schemas.microsoft.com/office/drawing/2010/main" val="0"/>
@@ -3159,7 +3219,7 @@
         <w:rPr>
           <w:lang w:val="ru-RU"/>
         </w:rPr>
-        <w:t>классов показана на рисунке 6</w:t>
+        <w:t>классов показана на рисунке 7</w:t>
       </w:r>
       <w:r>
         <w:rPr>
@@ -3353,7 +3413,7 @@
         <w:rPr>
           <w:lang w:val="ru-RU"/>
         </w:rPr>
-        <w:t>Диаграмма показана на рисунке 7</w:t>
+        <w:t>Диаграмма показана на рисунке 8</w:t>
       </w:r>
       <w:r>
         <w:rPr>
@@ -3392,7 +3452,7 @@
                     </pic:cNvPicPr>
                   </pic:nvPicPr>
                   <pic:blipFill>
-                    <a:blip r:embed="rId14">
+                    <a:blip r:embed="rId15">
                       <a:extLst>
                         <a:ext uri="{28A0092B-C50C-407E-A947-70E740481C1C}">
                           <a14:useLocalDpi xmlns:a14="http://schemas.microsoft.com/office/drawing/2010/main" val="0"/>
@@ -3435,7 +3495,21 @@
           <w:lang w:val="ru-RU"/>
         </w:rPr>
         <w:lastRenderedPageBreak/>
-        <w:t>Диаграмма модулей показана на рисунке 7.</w:t>
+        <w:t>Диаграм</w:t>
+      </w:r>
+      <w:r>
+        <w:rPr>
+          <w:lang w:val="ru-RU"/>
+        </w:rPr>
+        <w:t>ма модулей показана на рисунке 9</w:t>
+      </w:r>
+      <w:bookmarkStart w:id="3" w:name="_GoBack"/>
+      <w:bookmarkEnd w:id="3"/>
+      <w:r>
+        <w:rPr>
+          <w:lang w:val="ru-RU"/>
+        </w:rPr>
+        <w:t>.</w:t>
       </w:r>
     </w:p>
     <w:p>
@@ -3467,7 +3541,7 @@
                     </pic:cNvPicPr>
                   </pic:nvPicPr>
                   <pic:blipFill>
-                    <a:blip r:embed="rId15">
+                    <a:blip r:embed="rId16">
                       <a:extLst>
                         <a:ext uri="{28A0092B-C50C-407E-A947-70E740481C1C}">
                           <a14:useLocalDpi xmlns:a14="http://schemas.microsoft.com/office/drawing/2010/main" val="0"/>
@@ -3498,8 +3572,6 @@
           </wp:inline>
         </w:drawing>
       </w:r>
-      <w:bookmarkStart w:id="3" w:name="_GoBack"/>
-      <w:bookmarkEnd w:id="3"/>
     </w:p>
     <w:sectPr>
       <w:pgSz w:w="11906" w:h="16838"/>

</xml_diff>